<commit_message>
Suppression of some compiling file in chapter folders.
</commit_message>
<xml_diff>
--- a/02-GrowthQDs/Growth QD.docx
+++ b/02-GrowthQDs/Growth QD.docx
@@ -138,6 +138,60 @@
           <w:rFonts w:ascii="Times New Roman" w:hAnsi="Times New Roman"/>
           <w:sz w:val="28"/>
           <w:szCs w:val="28"/>
+        </w:rPr>
+        <w:tab/>
+      </w:r>
+      <w:r>
+        <w:rPr>
+          <w:rFonts w:ascii="Times New Roman" w:hAnsi="Times New Roman"/>
+          <w:sz w:val="28"/>
+          <w:szCs w:val="28"/>
+          <w:u w:val="single"/>
+        </w:rPr>
+        <w:t>I.1 – Substrate preparation</w:t>
+      </w:r>
+    </w:p>
+    <w:p>
+      <w:pPr>
+        <w:rPr>
+          <w:rFonts w:ascii="Times New Roman" w:hAnsi="Times New Roman"/>
+          <w:sz w:val="28"/>
+          <w:szCs w:val="28"/>
+          <w:u w:val="single"/>
+        </w:rPr>
+      </w:pPr>
+      <w:r>
+        <w:rPr>
+          <w:rFonts w:ascii="Times New Roman" w:hAnsi="Times New Roman"/>
+          <w:sz w:val="28"/>
+          <w:szCs w:val="28"/>
+        </w:rPr>
+        <w:tab/>
+      </w:r>
+      <w:r>
+        <w:rPr>
+          <w:rFonts w:ascii="Times New Roman" w:hAnsi="Times New Roman"/>
+          <w:sz w:val="28"/>
+          <w:szCs w:val="28"/>
+          <w:u w:val="single"/>
+        </w:rPr>
+        <w:t>I.2 – Strained dot growth</w:t>
+      </w:r>
+    </w:p>
+    <w:p>
+      <w:pPr>
+        <w:rPr>
+          <w:rFonts w:ascii="Times New Roman" w:hAnsi="Times New Roman"/>
+          <w:sz w:val="28"/>
+          <w:szCs w:val="28"/>
+          <w:u w:val="single"/>
+        </w:rPr>
+      </w:pPr>
+      <w:r>
+        <w:rPr>
+          <w:rFonts w:ascii="Times New Roman" w:hAnsi="Times New Roman"/>
+          <w:sz w:val="28"/>
+          <w:szCs w:val="28"/>
           <w:u w:val="single"/>
         </w:rPr>
         <w:t xml:space="preserve">II – Strain-free dots: </w:t>
@@ -176,14 +230,95 @@
     </w:p>
     <w:p>
       <w:pPr>
-        <w:jc w:val="center"/>
-        <w:rPr>
-          <w:sz w:val="28"/>
-          <w:szCs w:val="28"/>
-        </w:rPr>
-      </w:pPr>
+        <w:rPr>
+          <w:rFonts w:ascii="Times New Roman" w:hAnsi="Times New Roman"/>
+          <w:sz w:val="28"/>
+          <w:szCs w:val="28"/>
+          <w:u w:val="single"/>
+        </w:rPr>
+      </w:pPr>
+      <w:r>
+        <w:rPr>
+          <w:rFonts w:ascii="Times New Roman" w:hAnsi="Times New Roman"/>
+          <w:sz w:val="28"/>
+          <w:szCs w:val="28"/>
+        </w:rPr>
+        <w:tab/>
+      </w:r>
+      <w:r>
+        <w:rPr>
+          <w:rFonts w:ascii="Times New Roman" w:hAnsi="Times New Roman"/>
+          <w:sz w:val="28"/>
+          <w:szCs w:val="28"/>
+          <w:u w:val="single"/>
+        </w:rPr>
+        <w:t>I.1 – Substrate preparation</w:t>
+      </w:r>
+    </w:p>
+    <w:p>
+      <w:pPr>
+        <w:rPr>
+          <w:rFonts w:ascii="Times New Roman" w:hAnsi="Times New Roman"/>
+          <w:sz w:val="28"/>
+          <w:szCs w:val="28"/>
+          <w:u w:val="single"/>
+        </w:rPr>
+      </w:pPr>
+      <w:r>
+        <w:rPr>
+          <w:rFonts w:ascii="Times New Roman" w:hAnsi="Times New Roman"/>
+          <w:sz w:val="28"/>
+          <w:szCs w:val="28"/>
+        </w:rPr>
+        <w:tab/>
+      </w:r>
+      <w:r>
+        <w:rPr>
+          <w:rFonts w:ascii="Times New Roman" w:hAnsi="Times New Roman"/>
+          <w:sz w:val="28"/>
+          <w:szCs w:val="28"/>
+          <w:u w:val="single"/>
+        </w:rPr>
+        <w:t>I.2 –</w:t>
+      </w:r>
+      <w:r>
+        <w:rPr>
+          <w:rFonts w:ascii="Times New Roman" w:hAnsi="Times New Roman"/>
+          <w:sz w:val="28"/>
+          <w:szCs w:val="28"/>
+          <w:u w:val="single"/>
+        </w:rPr>
+        <w:t xml:space="preserve"> Uns</w:t>
+      </w:r>
       <w:bookmarkStart w:id="0" w:name="_GoBack"/>
       <w:bookmarkEnd w:id="0"/>
+      <w:r>
+        <w:rPr>
+          <w:rFonts w:ascii="Times New Roman" w:hAnsi="Times New Roman"/>
+          <w:sz w:val="28"/>
+          <w:szCs w:val="28"/>
+          <w:u w:val="single"/>
+        </w:rPr>
+        <w:t>trained dot growth</w:t>
+      </w:r>
+    </w:p>
+    <w:p>
+      <w:pPr>
+        <w:rPr>
+          <w:rFonts w:ascii="Times New Roman" w:hAnsi="Times New Roman"/>
+          <w:sz w:val="28"/>
+          <w:szCs w:val="28"/>
+        </w:rPr>
+      </w:pPr>
+    </w:p>
+    <w:p>
+      <w:pPr>
+        <w:jc w:val="center"/>
+        <w:rPr>
+          <w:sz w:val="28"/>
+          <w:szCs w:val="28"/>
+        </w:rPr>
+      </w:pPr>
     </w:p>
     <w:p>
       <w:pPr>

</xml_diff>